<commit_message>
Izmena ssu, nakon formalne insp.
</commit_message>
<xml_diff>
--- a/faza2/SSU/Janko/SSU - Brisanje Ideje.docx
+++ b/faza2/SSU/Janko/SSU - Brisanje Ideje.docx
@@ -900,14 +900,150 @@
             </w:rPr>
             <w:fldChar w:fldCharType="separate"/>
           </w:r>
-          <w:hyperlink w:anchor="_Toc34567346" w:history="1">
+          <w:bookmarkStart w:id="0" w:name="_GoBack"/>
+          <w:bookmarkEnd w:id="0"/>
+          <w:r>
+            <w:rPr>
+              <w:rStyle w:val="Hyperlink"/>
+              <w:noProof/>
+            </w:rPr>
+            <w:fldChar w:fldCharType="begin"/>
+          </w:r>
+          <w:r>
+            <w:rPr>
+              <w:rStyle w:val="Hyperlink"/>
+              <w:noProof/>
+            </w:rPr>
+            <w:instrText xml:space="preserve"> </w:instrText>
+          </w:r>
+          <w:r>
+            <w:rPr>
+              <w:noProof/>
+            </w:rPr>
+            <w:instrText>HYPERLINK \l "_Toc36491585"</w:instrText>
+          </w:r>
+          <w:r>
+            <w:rPr>
+              <w:rStyle w:val="Hyperlink"/>
+              <w:noProof/>
+            </w:rPr>
+            <w:instrText xml:space="preserve"> </w:instrText>
+          </w:r>
+          <w:r>
+            <w:rPr>
+              <w:rStyle w:val="Hyperlink"/>
+              <w:noProof/>
+            </w:rPr>
+          </w:r>
+          <w:r>
+            <w:rPr>
+              <w:rStyle w:val="Hyperlink"/>
+              <w:noProof/>
+            </w:rPr>
+            <w:fldChar w:fldCharType="separate"/>
+          </w:r>
+          <w:r>
+            <w:rPr>
+              <w:rStyle w:val="Hyperlink"/>
+              <w:bCs/>
+              <w:noProof/>
+            </w:rPr>
+            <w:t>1.</w:t>
+          </w:r>
+          <w:r>
+            <w:rPr>
+              <w:rFonts w:asciiTheme="minorHAnsi" w:eastAsiaTheme="minorEastAsia" w:hAnsiTheme="minorHAnsi" w:cstheme="minorBidi"/>
+              <w:noProof/>
+              <w:color w:val="auto"/>
+              <w:sz w:val="22"/>
+            </w:rPr>
+            <w:tab/>
+          </w:r>
+          <w:r>
+            <w:rPr>
+              <w:rStyle w:val="Hyperlink"/>
+              <w:noProof/>
+            </w:rPr>
+            <w:t>Uvod</w:t>
+          </w:r>
+          <w:r>
+            <w:rPr>
+              <w:noProof/>
+              <w:webHidden/>
+            </w:rPr>
+            <w:tab/>
+          </w:r>
+          <w:r>
+            <w:rPr>
+              <w:noProof/>
+              <w:webHidden/>
+            </w:rPr>
+            <w:fldChar w:fldCharType="begin"/>
+          </w:r>
+          <w:r>
+            <w:rPr>
+              <w:noProof/>
+              <w:webHidden/>
+            </w:rPr>
+            <w:instrText xml:space="preserve"> PAGEREF _Toc36491585 \h </w:instrText>
+          </w:r>
+          <w:r>
+            <w:rPr>
+              <w:noProof/>
+              <w:webHidden/>
+            </w:rPr>
+          </w:r>
+          <w:r>
+            <w:rPr>
+              <w:noProof/>
+              <w:webHidden/>
+            </w:rPr>
+            <w:fldChar w:fldCharType="separate"/>
+          </w:r>
+          <w:r>
+            <w:rPr>
+              <w:noProof/>
+              <w:webHidden/>
+            </w:rPr>
+            <w:t>4</w:t>
+          </w:r>
+          <w:r>
+            <w:rPr>
+              <w:noProof/>
+              <w:webHidden/>
+            </w:rPr>
+            <w:fldChar w:fldCharType="end"/>
+          </w:r>
+          <w:r>
+            <w:rPr>
+              <w:rStyle w:val="Hyperlink"/>
+              <w:noProof/>
+            </w:rPr>
+            <w:fldChar w:fldCharType="end"/>
+          </w:r>
+        </w:p>
+        <w:p>
+          <w:pPr>
+            <w:pStyle w:val="TOC2"/>
+            <w:tabs>
+              <w:tab w:val="left" w:pos="1100"/>
+              <w:tab w:val="right" w:pos="9894"/>
+            </w:tabs>
+            <w:rPr>
+              <w:rFonts w:asciiTheme="minorHAnsi" w:eastAsiaTheme="minorEastAsia" w:hAnsiTheme="minorHAnsi" w:cstheme="minorBidi"/>
+              <w:noProof/>
+              <w:color w:val="auto"/>
+              <w:sz w:val="22"/>
+            </w:rPr>
+          </w:pPr>
+          <w:hyperlink w:anchor="_Toc36491586" w:history="1">
             <w:r>
               <w:rPr>
                 <w:rStyle w:val="Hyperlink"/>
                 <w:bCs/>
                 <w:noProof/>
               </w:rPr>
-              <w:t>1.</w:t>
+              <w:t>1.1</w:t>
             </w:r>
             <w:r>
               <w:rPr>
@@ -923,7 +1059,7 @@
                 <w:rStyle w:val="Hyperlink"/>
                 <w:noProof/>
               </w:rPr>
-              <w:t>Uvod</w:t>
+              <w:t>Rezime</w:t>
             </w:r>
             <w:r>
               <w:rPr>
@@ -944,7 +1080,7 @@
                 <w:noProof/>
                 <w:webHidden/>
               </w:rPr>
-              <w:instrText xml:space="preserve"> PAGEREF _Toc34567346 \h </w:instrText>
+              <w:instrText xml:space="preserve"> PAGEREF _Toc36491586 \h </w:instrText>
             </w:r>
             <w:r>
               <w:rPr>
@@ -989,14 +1125,14 @@
               <w:sz w:val="22"/>
             </w:rPr>
           </w:pPr>
-          <w:hyperlink w:anchor="_Toc34567347" w:history="1">
+          <w:hyperlink w:anchor="_Toc36491587" w:history="1">
             <w:r>
               <w:rPr>
                 <w:rStyle w:val="Hyperlink"/>
                 <w:bCs/>
                 <w:noProof/>
               </w:rPr>
-              <w:t>1.1</w:t>
+              <w:t>1.2</w:t>
             </w:r>
             <w:r>
               <w:rPr>
@@ -1012,7 +1148,7 @@
                 <w:rStyle w:val="Hyperlink"/>
                 <w:noProof/>
               </w:rPr>
-              <w:t>Rezime</w:t>
+              <w:t>Namena dokumenta i ciljne grupe</w:t>
             </w:r>
             <w:r>
               <w:rPr>
@@ -1033,7 +1169,7 @@
                 <w:noProof/>
                 <w:webHidden/>
               </w:rPr>
-              <w:instrText xml:space="preserve"> PAGEREF _Toc34567347 \h </w:instrText>
+              <w:instrText xml:space="preserve"> PAGEREF _Toc36491587 \h </w:instrText>
             </w:r>
             <w:r>
               <w:rPr>
@@ -1078,14 +1214,14 @@
               <w:sz w:val="22"/>
             </w:rPr>
           </w:pPr>
-          <w:hyperlink w:anchor="_Toc34567348" w:history="1">
+          <w:hyperlink w:anchor="_Toc36491588" w:history="1">
             <w:r>
               <w:rPr>
                 <w:rStyle w:val="Hyperlink"/>
                 <w:bCs/>
                 <w:noProof/>
               </w:rPr>
-              <w:t>1.2</w:t>
+              <w:t>1.3</w:t>
             </w:r>
             <w:r>
               <w:rPr>
@@ -1101,7 +1237,7 @@
                 <w:rStyle w:val="Hyperlink"/>
                 <w:noProof/>
               </w:rPr>
-              <w:t>Namena dokumenta i ciljne grupe</w:t>
+              <w:t>Reference</w:t>
             </w:r>
             <w:r>
               <w:rPr>
@@ -1122,7 +1258,7 @@
                 <w:noProof/>
                 <w:webHidden/>
               </w:rPr>
-              <w:instrText xml:space="preserve"> PAGEREF _Toc34567348 \h </w:instrText>
+              <w:instrText xml:space="preserve"> PAGEREF _Toc36491588 \h </w:instrText>
             </w:r>
             <w:r>
               <w:rPr>
@@ -1167,14 +1303,14 @@
               <w:sz w:val="22"/>
             </w:rPr>
           </w:pPr>
-          <w:hyperlink w:anchor="_Toc34567349" w:history="1">
+          <w:hyperlink w:anchor="_Toc36491589" w:history="1">
             <w:r>
               <w:rPr>
                 <w:rStyle w:val="Hyperlink"/>
                 <w:bCs/>
                 <w:noProof/>
               </w:rPr>
-              <w:t>1.3</w:t>
+              <w:t>1.4</w:t>
             </w:r>
             <w:r>
               <w:rPr>
@@ -1190,7 +1326,7 @@
                 <w:rStyle w:val="Hyperlink"/>
                 <w:noProof/>
               </w:rPr>
-              <w:t>Reference</w:t>
+              <w:t>Otvorena pitanja</w:t>
             </w:r>
             <w:r>
               <w:rPr>
@@ -1211,7 +1347,96 @@
                 <w:noProof/>
                 <w:webHidden/>
               </w:rPr>
-              <w:instrText xml:space="preserve"> PAGEREF _Toc34567349 \h </w:instrText>
+              <w:instrText xml:space="preserve"> PAGEREF _Toc36491589 \h </w:instrText>
+            </w:r>
+            <w:r>
+              <w:rPr>
+                <w:noProof/>
+                <w:webHidden/>
+              </w:rPr>
+            </w:r>
+            <w:r>
+              <w:rPr>
+                <w:noProof/>
+                <w:webHidden/>
+              </w:rPr>
+              <w:fldChar w:fldCharType="separate"/>
+            </w:r>
+            <w:r>
+              <w:rPr>
+                <w:noProof/>
+                <w:webHidden/>
+              </w:rPr>
+              <w:t>4</w:t>
+            </w:r>
+            <w:r>
+              <w:rPr>
+                <w:noProof/>
+                <w:webHidden/>
+              </w:rPr>
+              <w:fldChar w:fldCharType="end"/>
+            </w:r>
+          </w:hyperlink>
+        </w:p>
+        <w:p>
+          <w:pPr>
+            <w:pStyle w:val="TOC1"/>
+            <w:tabs>
+              <w:tab w:val="left" w:pos="457"/>
+              <w:tab w:val="right" w:pos="9894"/>
+            </w:tabs>
+            <w:rPr>
+              <w:rFonts w:asciiTheme="minorHAnsi" w:eastAsiaTheme="minorEastAsia" w:hAnsiTheme="minorHAnsi" w:cstheme="minorBidi"/>
+              <w:noProof/>
+              <w:color w:val="auto"/>
+              <w:sz w:val="22"/>
+            </w:rPr>
+          </w:pPr>
+          <w:hyperlink w:anchor="_Toc36491590" w:history="1">
+            <w:r>
+              <w:rPr>
+                <w:rStyle w:val="Hyperlink"/>
+                <w:bCs/>
+                <w:noProof/>
+              </w:rPr>
+              <w:t>2.</w:t>
+            </w:r>
+            <w:r>
+              <w:rPr>
+                <w:rFonts w:asciiTheme="minorHAnsi" w:eastAsiaTheme="minorEastAsia" w:hAnsiTheme="minorHAnsi" w:cstheme="minorBidi"/>
+                <w:noProof/>
+                <w:color w:val="auto"/>
+                <w:sz w:val="22"/>
+              </w:rPr>
+              <w:tab/>
+            </w:r>
+            <w:r>
+              <w:rPr>
+                <w:rStyle w:val="Hyperlink"/>
+                <w:noProof/>
+              </w:rPr>
+              <w:t>Scenario brisanja ideje</w:t>
+            </w:r>
+            <w:r>
+              <w:rPr>
+                <w:noProof/>
+                <w:webHidden/>
+              </w:rPr>
+              <w:tab/>
+            </w:r>
+            <w:r>
+              <w:rPr>
+                <w:noProof/>
+                <w:webHidden/>
+              </w:rPr>
+              <w:fldChar w:fldCharType="begin"/>
+            </w:r>
+            <w:r>
+              <w:rPr>
+                <w:noProof/>
+                <w:webHidden/>
+              </w:rPr>
+              <w:instrText xml:space="preserve"> PAGEREF _Toc36491590 \h </w:instrText>
             </w:r>
             <w:r>
               <w:rPr>
@@ -1256,14 +1481,14 @@
               <w:sz w:val="22"/>
             </w:rPr>
           </w:pPr>
-          <w:hyperlink w:anchor="_Toc34567350" w:history="1">
+          <w:hyperlink w:anchor="_Toc36491591" w:history="1">
             <w:r>
               <w:rPr>
                 <w:rStyle w:val="Hyperlink"/>
                 <w:bCs/>
                 <w:noProof/>
               </w:rPr>
-              <w:t>1.4</w:t>
+              <w:t>2.1</w:t>
             </w:r>
             <w:r>
               <w:rPr>
@@ -1279,7 +1504,7 @@
                 <w:rStyle w:val="Hyperlink"/>
                 <w:noProof/>
               </w:rPr>
-              <w:t>Otvorena pitanja</w:t>
+              <w:t>Kratak opis</w:t>
             </w:r>
             <w:r>
               <w:rPr>
@@ -1300,96 +1525,7 @@
                 <w:noProof/>
                 <w:webHidden/>
               </w:rPr>
-              <w:instrText xml:space="preserve"> PAGEREF _Toc34567350 \h </w:instrText>
-            </w:r>
-            <w:r>
-              <w:rPr>
-                <w:noProof/>
-                <w:webHidden/>
-              </w:rPr>
-            </w:r>
-            <w:r>
-              <w:rPr>
-                <w:noProof/>
-                <w:webHidden/>
-              </w:rPr>
-              <w:fldChar w:fldCharType="separate"/>
-            </w:r>
-            <w:r>
-              <w:rPr>
-                <w:noProof/>
-                <w:webHidden/>
-              </w:rPr>
-              <w:t>4</w:t>
-            </w:r>
-            <w:r>
-              <w:rPr>
-                <w:noProof/>
-                <w:webHidden/>
-              </w:rPr>
-              <w:fldChar w:fldCharType="end"/>
-            </w:r>
-          </w:hyperlink>
-        </w:p>
-        <w:p>
-          <w:pPr>
-            <w:pStyle w:val="TOC1"/>
-            <w:tabs>
-              <w:tab w:val="left" w:pos="457"/>
-              <w:tab w:val="right" w:pos="9894"/>
-            </w:tabs>
-            <w:rPr>
-              <w:rFonts w:asciiTheme="minorHAnsi" w:eastAsiaTheme="minorEastAsia" w:hAnsiTheme="minorHAnsi" w:cstheme="minorBidi"/>
-              <w:noProof/>
-              <w:color w:val="auto"/>
-              <w:sz w:val="22"/>
-            </w:rPr>
-          </w:pPr>
-          <w:hyperlink w:anchor="_Toc34567351" w:history="1">
-            <w:r>
-              <w:rPr>
-                <w:rStyle w:val="Hyperlink"/>
-                <w:bCs/>
-                <w:noProof/>
-              </w:rPr>
-              <w:t>2.</w:t>
-            </w:r>
-            <w:r>
-              <w:rPr>
-                <w:rFonts w:asciiTheme="minorHAnsi" w:eastAsiaTheme="minorEastAsia" w:hAnsiTheme="minorHAnsi" w:cstheme="minorBidi"/>
-                <w:noProof/>
-                <w:color w:val="auto"/>
-                <w:sz w:val="22"/>
-              </w:rPr>
-              <w:tab/>
-            </w:r>
-            <w:r>
-              <w:rPr>
-                <w:rStyle w:val="Hyperlink"/>
-                <w:noProof/>
-              </w:rPr>
-              <w:t>Scenario brisanja ideje</w:t>
-            </w:r>
-            <w:r>
-              <w:rPr>
-                <w:noProof/>
-                <w:webHidden/>
-              </w:rPr>
-              <w:tab/>
-            </w:r>
-            <w:r>
-              <w:rPr>
-                <w:noProof/>
-                <w:webHidden/>
-              </w:rPr>
-              <w:fldChar w:fldCharType="begin"/>
-            </w:r>
-            <w:r>
-              <w:rPr>
-                <w:noProof/>
-                <w:webHidden/>
-              </w:rPr>
-              <w:instrText xml:space="preserve"> PAGEREF _Toc34567351 \h </w:instrText>
+              <w:instrText xml:space="preserve"> PAGEREF _Toc36491591 \h </w:instrText>
             </w:r>
             <w:r>
               <w:rPr>
@@ -1434,14 +1570,14 @@
               <w:sz w:val="22"/>
             </w:rPr>
           </w:pPr>
-          <w:hyperlink w:anchor="_Toc34567352" w:history="1">
+          <w:hyperlink w:anchor="_Toc36491592" w:history="1">
             <w:r>
               <w:rPr>
                 <w:rStyle w:val="Hyperlink"/>
                 <w:bCs/>
                 <w:noProof/>
               </w:rPr>
-              <w:t>2.1</w:t>
+              <w:t>2.2</w:t>
             </w:r>
             <w:r>
               <w:rPr>
@@ -1457,7 +1593,7 @@
                 <w:rStyle w:val="Hyperlink"/>
                 <w:noProof/>
               </w:rPr>
-              <w:t>Kratak opis</w:t>
+              <w:t>Tok dogadjaja</w:t>
             </w:r>
             <w:r>
               <w:rPr>
@@ -1478,7 +1614,7 @@
                 <w:noProof/>
                 <w:webHidden/>
               </w:rPr>
-              <w:instrText xml:space="preserve"> PAGEREF _Toc34567352 \h </w:instrText>
+              <w:instrText xml:space="preserve"> PAGEREF _Toc36491592 \h </w:instrText>
             </w:r>
             <w:r>
               <w:rPr>
@@ -1499,6 +1635,276 @@
                 <w:webHidden/>
               </w:rPr>
               <w:t>4</w:t>
+            </w:r>
+            <w:r>
+              <w:rPr>
+                <w:noProof/>
+                <w:webHidden/>
+              </w:rPr>
+              <w:fldChar w:fldCharType="end"/>
+            </w:r>
+          </w:hyperlink>
+        </w:p>
+        <w:p>
+          <w:pPr>
+            <w:pStyle w:val="TOC3"/>
+            <w:tabs>
+              <w:tab w:val="left" w:pos="1540"/>
+              <w:tab w:val="right" w:pos="9894"/>
+            </w:tabs>
+            <w:rPr>
+              <w:rFonts w:asciiTheme="minorHAnsi" w:eastAsiaTheme="minorEastAsia" w:hAnsiTheme="minorHAnsi" w:cstheme="minorBidi"/>
+              <w:noProof/>
+              <w:color w:val="auto"/>
+              <w:sz w:val="22"/>
+            </w:rPr>
+          </w:pPr>
+          <w:hyperlink w:anchor="_Toc36491593" w:history="1">
+            <w:r>
+              <w:rPr>
+                <w:rStyle w:val="Hyperlink"/>
+                <w:i/>
+                <w:iCs/>
+                <w:noProof/>
+              </w:rPr>
+              <w:t>2.2.1</w:t>
+            </w:r>
+            <w:r>
+              <w:rPr>
+                <w:rFonts w:asciiTheme="minorHAnsi" w:eastAsiaTheme="minorEastAsia" w:hAnsiTheme="minorHAnsi" w:cstheme="minorBidi"/>
+                <w:noProof/>
+                <w:color w:val="auto"/>
+                <w:sz w:val="22"/>
+              </w:rPr>
+              <w:tab/>
+            </w:r>
+            <w:r>
+              <w:rPr>
+                <w:rStyle w:val="Hyperlink"/>
+                <w:noProof/>
+              </w:rPr>
+              <w:t>Brisanje sa naslovne strane</w:t>
+            </w:r>
+            <w:r>
+              <w:rPr>
+                <w:noProof/>
+                <w:webHidden/>
+              </w:rPr>
+              <w:tab/>
+            </w:r>
+            <w:r>
+              <w:rPr>
+                <w:noProof/>
+                <w:webHidden/>
+              </w:rPr>
+              <w:fldChar w:fldCharType="begin"/>
+            </w:r>
+            <w:r>
+              <w:rPr>
+                <w:noProof/>
+                <w:webHidden/>
+              </w:rPr>
+              <w:instrText xml:space="preserve"> PAGEREF _Toc36491593 \h </w:instrText>
+            </w:r>
+            <w:r>
+              <w:rPr>
+                <w:noProof/>
+                <w:webHidden/>
+              </w:rPr>
+            </w:r>
+            <w:r>
+              <w:rPr>
+                <w:noProof/>
+                <w:webHidden/>
+              </w:rPr>
+              <w:fldChar w:fldCharType="separate"/>
+            </w:r>
+            <w:r>
+              <w:rPr>
+                <w:noProof/>
+                <w:webHidden/>
+              </w:rPr>
+              <w:t>4</w:t>
+            </w:r>
+            <w:r>
+              <w:rPr>
+                <w:noProof/>
+                <w:webHidden/>
+              </w:rPr>
+              <w:fldChar w:fldCharType="end"/>
+            </w:r>
+          </w:hyperlink>
+        </w:p>
+        <w:p>
+          <w:pPr>
+            <w:pStyle w:val="TOC3"/>
+            <w:tabs>
+              <w:tab w:val="left" w:pos="1540"/>
+              <w:tab w:val="right" w:pos="9894"/>
+            </w:tabs>
+            <w:rPr>
+              <w:rFonts w:asciiTheme="minorHAnsi" w:eastAsiaTheme="minorEastAsia" w:hAnsiTheme="minorHAnsi" w:cstheme="minorBidi"/>
+              <w:noProof/>
+              <w:color w:val="auto"/>
+              <w:sz w:val="22"/>
+            </w:rPr>
+          </w:pPr>
+          <w:hyperlink w:anchor="_Toc36491594" w:history="1">
+            <w:r>
+              <w:rPr>
+                <w:rStyle w:val="Hyperlink"/>
+                <w:i/>
+                <w:iCs/>
+                <w:noProof/>
+              </w:rPr>
+              <w:t>2.2.2</w:t>
+            </w:r>
+            <w:r>
+              <w:rPr>
+                <w:rFonts w:asciiTheme="minorHAnsi" w:eastAsiaTheme="minorEastAsia" w:hAnsiTheme="minorHAnsi" w:cstheme="minorBidi"/>
+                <w:noProof/>
+                <w:color w:val="auto"/>
+                <w:sz w:val="22"/>
+              </w:rPr>
+              <w:tab/>
+            </w:r>
+            <w:r>
+              <w:rPr>
+                <w:rStyle w:val="Hyperlink"/>
+                <w:noProof/>
+              </w:rPr>
+              <w:t>Odustajanje od brisanja ideje.</w:t>
+            </w:r>
+            <w:r>
+              <w:rPr>
+                <w:noProof/>
+                <w:webHidden/>
+              </w:rPr>
+              <w:tab/>
+            </w:r>
+            <w:r>
+              <w:rPr>
+                <w:noProof/>
+                <w:webHidden/>
+              </w:rPr>
+              <w:fldChar w:fldCharType="begin"/>
+            </w:r>
+            <w:r>
+              <w:rPr>
+                <w:noProof/>
+                <w:webHidden/>
+              </w:rPr>
+              <w:instrText xml:space="preserve"> PAGEREF _Toc36491594 \h </w:instrText>
+            </w:r>
+            <w:r>
+              <w:rPr>
+                <w:noProof/>
+                <w:webHidden/>
+              </w:rPr>
+            </w:r>
+            <w:r>
+              <w:rPr>
+                <w:noProof/>
+                <w:webHidden/>
+              </w:rPr>
+              <w:fldChar w:fldCharType="separate"/>
+            </w:r>
+            <w:r>
+              <w:rPr>
+                <w:noProof/>
+                <w:webHidden/>
+              </w:rPr>
+              <w:t>5</w:t>
+            </w:r>
+            <w:r>
+              <w:rPr>
+                <w:noProof/>
+                <w:webHidden/>
+              </w:rPr>
+              <w:fldChar w:fldCharType="end"/>
+            </w:r>
+          </w:hyperlink>
+        </w:p>
+        <w:p>
+          <w:pPr>
+            <w:pStyle w:val="TOC3"/>
+            <w:tabs>
+              <w:tab w:val="left" w:pos="1540"/>
+              <w:tab w:val="right" w:pos="9894"/>
+            </w:tabs>
+            <w:rPr>
+              <w:rFonts w:asciiTheme="minorHAnsi" w:eastAsiaTheme="minorEastAsia" w:hAnsiTheme="minorHAnsi" w:cstheme="minorBidi"/>
+              <w:noProof/>
+              <w:color w:val="auto"/>
+              <w:sz w:val="22"/>
+            </w:rPr>
+          </w:pPr>
+          <w:hyperlink w:anchor="_Toc36491595" w:history="1">
+            <w:r>
+              <w:rPr>
+                <w:rStyle w:val="Hyperlink"/>
+                <w:i/>
+                <w:iCs/>
+                <w:noProof/>
+              </w:rPr>
+              <w:t>2.2.3</w:t>
+            </w:r>
+            <w:r>
+              <w:rPr>
+                <w:rFonts w:asciiTheme="minorHAnsi" w:eastAsiaTheme="minorEastAsia" w:hAnsiTheme="minorHAnsi" w:cstheme="minorBidi"/>
+                <w:noProof/>
+                <w:color w:val="auto"/>
+                <w:sz w:val="22"/>
+              </w:rPr>
+              <w:tab/>
+            </w:r>
+            <w:r>
+              <w:rPr>
+                <w:rStyle w:val="Hyperlink"/>
+                <w:noProof/>
+              </w:rPr>
+              <w:t>Brisanje ideje sa profila nekog korisnika</w:t>
+            </w:r>
+            <w:r>
+              <w:rPr>
+                <w:noProof/>
+                <w:webHidden/>
+              </w:rPr>
+              <w:tab/>
+            </w:r>
+            <w:r>
+              <w:rPr>
+                <w:noProof/>
+                <w:webHidden/>
+              </w:rPr>
+              <w:fldChar w:fldCharType="begin"/>
+            </w:r>
+            <w:r>
+              <w:rPr>
+                <w:noProof/>
+                <w:webHidden/>
+              </w:rPr>
+              <w:instrText xml:space="preserve"> PAGEREF _Toc36491595 \h </w:instrText>
+            </w:r>
+            <w:r>
+              <w:rPr>
+                <w:noProof/>
+                <w:webHidden/>
+              </w:rPr>
+            </w:r>
+            <w:r>
+              <w:rPr>
+                <w:noProof/>
+                <w:webHidden/>
+              </w:rPr>
+              <w:fldChar w:fldCharType="separate"/>
+            </w:r>
+            <w:r>
+              <w:rPr>
+                <w:noProof/>
+                <w:webHidden/>
+              </w:rPr>
+              <w:t>5</w:t>
             </w:r>
             <w:r>
               <w:rPr>
@@ -1523,14 +1929,14 @@
               <w:sz w:val="22"/>
             </w:rPr>
           </w:pPr>
-          <w:hyperlink w:anchor="_Toc34567353" w:history="1">
+          <w:hyperlink w:anchor="_Toc36491596" w:history="1">
             <w:r>
               <w:rPr>
                 <w:rStyle w:val="Hyperlink"/>
                 <w:bCs/>
                 <w:noProof/>
               </w:rPr>
-              <w:t>2.2</w:t>
+              <w:t>2.3</w:t>
             </w:r>
             <w:r>
               <w:rPr>
@@ -1546,7 +1952,7 @@
                 <w:rStyle w:val="Hyperlink"/>
                 <w:noProof/>
               </w:rPr>
-              <w:t>Tok dogadjaja</w:t>
+              <w:t>Posebni zahtevi</w:t>
             </w:r>
             <w:r>
               <w:rPr>
@@ -1567,277 +1973,7 @@
                 <w:noProof/>
                 <w:webHidden/>
               </w:rPr>
-              <w:instrText xml:space="preserve"> PAGEREF _Toc34567353 \h </w:instrText>
-            </w:r>
-            <w:r>
-              <w:rPr>
-                <w:noProof/>
-                <w:webHidden/>
-              </w:rPr>
-            </w:r>
-            <w:r>
-              <w:rPr>
-                <w:noProof/>
-                <w:webHidden/>
-              </w:rPr>
-              <w:fldChar w:fldCharType="separate"/>
-            </w:r>
-            <w:r>
-              <w:rPr>
-                <w:noProof/>
-                <w:webHidden/>
-              </w:rPr>
-              <w:t>4</w:t>
-            </w:r>
-            <w:r>
-              <w:rPr>
-                <w:noProof/>
-                <w:webHidden/>
-              </w:rPr>
-              <w:fldChar w:fldCharType="end"/>
-            </w:r>
-          </w:hyperlink>
-        </w:p>
-        <w:p>
-          <w:pPr>
-            <w:pStyle w:val="TOC3"/>
-            <w:tabs>
-              <w:tab w:val="left" w:pos="1540"/>
-              <w:tab w:val="right" w:pos="9894"/>
-            </w:tabs>
-            <w:rPr>
-              <w:rFonts w:asciiTheme="minorHAnsi" w:eastAsiaTheme="minorEastAsia" w:hAnsiTheme="minorHAnsi" w:cstheme="minorBidi"/>
-              <w:noProof/>
-              <w:color w:val="auto"/>
-              <w:sz w:val="22"/>
-            </w:rPr>
-          </w:pPr>
-          <w:hyperlink w:anchor="_Toc34567354" w:history="1">
-            <w:r>
-              <w:rPr>
-                <w:rStyle w:val="Hyperlink"/>
-                <w:i/>
-                <w:iCs/>
-                <w:noProof/>
-              </w:rPr>
-              <w:t>2.2.1</w:t>
-            </w:r>
-            <w:r>
-              <w:rPr>
-                <w:rFonts w:asciiTheme="minorHAnsi" w:eastAsiaTheme="minorEastAsia" w:hAnsiTheme="minorHAnsi" w:cstheme="minorBidi"/>
-                <w:noProof/>
-                <w:color w:val="auto"/>
-                <w:sz w:val="22"/>
-              </w:rPr>
-              <w:tab/>
-            </w:r>
-            <w:r>
-              <w:rPr>
-                <w:rStyle w:val="Hyperlink"/>
-                <w:noProof/>
-              </w:rPr>
-              <w:t>Brisanje sa naslovne strane</w:t>
-            </w:r>
-            <w:r>
-              <w:rPr>
-                <w:noProof/>
-                <w:webHidden/>
-              </w:rPr>
-              <w:tab/>
-            </w:r>
-            <w:r>
-              <w:rPr>
-                <w:noProof/>
-                <w:webHidden/>
-              </w:rPr>
-              <w:fldChar w:fldCharType="begin"/>
-            </w:r>
-            <w:r>
-              <w:rPr>
-                <w:noProof/>
-                <w:webHidden/>
-              </w:rPr>
-              <w:instrText xml:space="preserve"> PAGEREF _Toc34567354 \h </w:instrText>
-            </w:r>
-            <w:r>
-              <w:rPr>
-                <w:noProof/>
-                <w:webHidden/>
-              </w:rPr>
-            </w:r>
-            <w:r>
-              <w:rPr>
-                <w:noProof/>
-                <w:webHidden/>
-              </w:rPr>
-              <w:fldChar w:fldCharType="separate"/>
-            </w:r>
-            <w:r>
-              <w:rPr>
-                <w:noProof/>
-                <w:webHidden/>
-              </w:rPr>
-              <w:t>4</w:t>
-            </w:r>
-            <w:r>
-              <w:rPr>
-                <w:noProof/>
-                <w:webHidden/>
-              </w:rPr>
-              <w:fldChar w:fldCharType="end"/>
-            </w:r>
-          </w:hyperlink>
-        </w:p>
-        <w:p>
-          <w:pPr>
-            <w:pStyle w:val="TOC3"/>
-            <w:tabs>
-              <w:tab w:val="left" w:pos="1540"/>
-              <w:tab w:val="right" w:pos="9894"/>
-            </w:tabs>
-            <w:rPr>
-              <w:rFonts w:asciiTheme="minorHAnsi" w:eastAsiaTheme="minorEastAsia" w:hAnsiTheme="minorHAnsi" w:cstheme="minorBidi"/>
-              <w:noProof/>
-              <w:color w:val="auto"/>
-              <w:sz w:val="22"/>
-            </w:rPr>
-          </w:pPr>
-          <w:hyperlink w:anchor="_Toc34567355" w:history="1">
-            <w:r>
-              <w:rPr>
-                <w:rStyle w:val="Hyperlink"/>
-                <w:i/>
-                <w:iCs/>
-                <w:noProof/>
-              </w:rPr>
-              <w:t>2.2.2</w:t>
-            </w:r>
-            <w:r>
-              <w:rPr>
-                <w:rFonts w:asciiTheme="minorHAnsi" w:eastAsiaTheme="minorEastAsia" w:hAnsiTheme="minorHAnsi" w:cstheme="minorBidi"/>
-                <w:noProof/>
-                <w:color w:val="auto"/>
-                <w:sz w:val="22"/>
-              </w:rPr>
-              <w:tab/>
-            </w:r>
-            <w:r>
-              <w:rPr>
-                <w:rStyle w:val="Hyperlink"/>
-                <w:noProof/>
-              </w:rPr>
-              <w:t>Odustajanje od brisanja ideje.</w:t>
-            </w:r>
-            <w:r>
-              <w:rPr>
-                <w:noProof/>
-                <w:webHidden/>
-              </w:rPr>
-              <w:tab/>
-            </w:r>
-            <w:r>
-              <w:rPr>
-                <w:noProof/>
-                <w:webHidden/>
-              </w:rPr>
-              <w:fldChar w:fldCharType="begin"/>
-            </w:r>
-            <w:r>
-              <w:rPr>
-                <w:noProof/>
-                <w:webHidden/>
-              </w:rPr>
-              <w:instrText xml:space="preserve"> PAGEREF _Toc34567355 \h </w:instrText>
-            </w:r>
-            <w:r>
-              <w:rPr>
-                <w:noProof/>
-                <w:webHidden/>
-              </w:rPr>
-            </w:r>
-            <w:r>
-              <w:rPr>
-                <w:noProof/>
-                <w:webHidden/>
-              </w:rPr>
-              <w:fldChar w:fldCharType="separate"/>
-            </w:r>
-            <w:r>
-              <w:rPr>
-                <w:noProof/>
-                <w:webHidden/>
-              </w:rPr>
-              <w:t>5</w:t>
-            </w:r>
-            <w:r>
-              <w:rPr>
-                <w:noProof/>
-                <w:webHidden/>
-              </w:rPr>
-              <w:fldChar w:fldCharType="end"/>
-            </w:r>
-          </w:hyperlink>
-        </w:p>
-        <w:p>
-          <w:pPr>
-            <w:pStyle w:val="TOC3"/>
-            <w:tabs>
-              <w:tab w:val="left" w:pos="1540"/>
-              <w:tab w:val="right" w:pos="9894"/>
-            </w:tabs>
-            <w:rPr>
-              <w:rFonts w:asciiTheme="minorHAnsi" w:eastAsiaTheme="minorEastAsia" w:hAnsiTheme="minorHAnsi" w:cstheme="minorBidi"/>
-              <w:noProof/>
-              <w:color w:val="auto"/>
-              <w:sz w:val="22"/>
-            </w:rPr>
-          </w:pPr>
-          <w:hyperlink w:anchor="_Toc34567356" w:history="1">
-            <w:r>
-              <w:rPr>
-                <w:rStyle w:val="Hyperlink"/>
-                <w:i/>
-                <w:iCs/>
-                <w:noProof/>
-              </w:rPr>
-              <w:t>2.2.3</w:t>
-            </w:r>
-            <w:r>
-              <w:rPr>
-                <w:rFonts w:asciiTheme="minorHAnsi" w:eastAsiaTheme="minorEastAsia" w:hAnsiTheme="minorHAnsi" w:cstheme="minorBidi"/>
-                <w:noProof/>
-                <w:color w:val="auto"/>
-                <w:sz w:val="22"/>
-              </w:rPr>
-              <w:tab/>
-            </w:r>
-            <w:r>
-              <w:rPr>
-                <w:rStyle w:val="Hyperlink"/>
-                <w:noProof/>
-              </w:rPr>
-              <w:t>Brisanje ideje sa profila nekog korisnika</w:t>
-            </w:r>
-            <w:r>
-              <w:rPr>
-                <w:noProof/>
-                <w:webHidden/>
-              </w:rPr>
-              <w:tab/>
-            </w:r>
-            <w:r>
-              <w:rPr>
-                <w:noProof/>
-                <w:webHidden/>
-              </w:rPr>
-              <w:fldChar w:fldCharType="begin"/>
-            </w:r>
-            <w:r>
-              <w:rPr>
-                <w:noProof/>
-                <w:webHidden/>
-              </w:rPr>
-              <w:instrText xml:space="preserve"> PAGEREF _Toc34567356 \h </w:instrText>
+              <w:instrText xml:space="preserve"> PAGEREF _Toc36491596 \h </w:instrText>
             </w:r>
             <w:r>
               <w:rPr>
@@ -1882,14 +2018,14 @@
               <w:sz w:val="22"/>
             </w:rPr>
           </w:pPr>
-          <w:hyperlink w:anchor="_Toc34567357" w:history="1">
+          <w:hyperlink w:anchor="_Toc36491597" w:history="1">
             <w:r>
               <w:rPr>
                 <w:rStyle w:val="Hyperlink"/>
                 <w:bCs/>
                 <w:noProof/>
               </w:rPr>
-              <w:t>2.3</w:t>
+              <w:t>2.4</w:t>
             </w:r>
             <w:r>
               <w:rPr>
@@ -1905,7 +2041,7 @@
                 <w:rStyle w:val="Hyperlink"/>
                 <w:noProof/>
               </w:rPr>
-              <w:t>Posebni zahtevi</w:t>
+              <w:t>Preduslovi</w:t>
             </w:r>
             <w:r>
               <w:rPr>
@@ -1926,7 +2062,7 @@
                 <w:noProof/>
                 <w:webHidden/>
               </w:rPr>
-              <w:instrText xml:space="preserve"> PAGEREF _Toc34567357 \h </w:instrText>
+              <w:instrText xml:space="preserve"> PAGEREF _Toc36491597 \h </w:instrText>
             </w:r>
             <w:r>
               <w:rPr>
@@ -1971,14 +2107,14 @@
               <w:sz w:val="22"/>
             </w:rPr>
           </w:pPr>
-          <w:hyperlink w:anchor="_Toc34567358" w:history="1">
+          <w:hyperlink w:anchor="_Toc36491598" w:history="1">
             <w:r>
               <w:rPr>
                 <w:rStyle w:val="Hyperlink"/>
                 <w:bCs/>
                 <w:noProof/>
               </w:rPr>
-              <w:t>2.4</w:t>
+              <w:t>2.5</w:t>
             </w:r>
             <w:r>
               <w:rPr>
@@ -1994,7 +2130,7 @@
                 <w:rStyle w:val="Hyperlink"/>
                 <w:noProof/>
               </w:rPr>
-              <w:t>Preduslovi</w:t>
+              <w:t>Posledice</w:t>
             </w:r>
             <w:r>
               <w:rPr>
@@ -2015,96 +2151,7 @@
                 <w:noProof/>
                 <w:webHidden/>
               </w:rPr>
-              <w:instrText xml:space="preserve"> PAGEREF _Toc34567358 \h </w:instrText>
-            </w:r>
-            <w:r>
-              <w:rPr>
-                <w:noProof/>
-                <w:webHidden/>
-              </w:rPr>
-            </w:r>
-            <w:r>
-              <w:rPr>
-                <w:noProof/>
-                <w:webHidden/>
-              </w:rPr>
-              <w:fldChar w:fldCharType="separate"/>
-            </w:r>
-            <w:r>
-              <w:rPr>
-                <w:noProof/>
-                <w:webHidden/>
-              </w:rPr>
-              <w:t>5</w:t>
-            </w:r>
-            <w:r>
-              <w:rPr>
-                <w:noProof/>
-                <w:webHidden/>
-              </w:rPr>
-              <w:fldChar w:fldCharType="end"/>
-            </w:r>
-          </w:hyperlink>
-        </w:p>
-        <w:p>
-          <w:pPr>
-            <w:pStyle w:val="TOC2"/>
-            <w:tabs>
-              <w:tab w:val="left" w:pos="1100"/>
-              <w:tab w:val="right" w:pos="9894"/>
-            </w:tabs>
-            <w:rPr>
-              <w:rFonts w:asciiTheme="minorHAnsi" w:eastAsiaTheme="minorEastAsia" w:hAnsiTheme="minorHAnsi" w:cstheme="minorBidi"/>
-              <w:noProof/>
-              <w:color w:val="auto"/>
-              <w:sz w:val="22"/>
-            </w:rPr>
-          </w:pPr>
-          <w:hyperlink w:anchor="_Toc34567359" w:history="1">
-            <w:r>
-              <w:rPr>
-                <w:rStyle w:val="Hyperlink"/>
-                <w:bCs/>
-                <w:noProof/>
-              </w:rPr>
-              <w:t>2.5</w:t>
-            </w:r>
-            <w:r>
-              <w:rPr>
-                <w:rFonts w:asciiTheme="minorHAnsi" w:eastAsiaTheme="minorEastAsia" w:hAnsiTheme="minorHAnsi" w:cstheme="minorBidi"/>
-                <w:noProof/>
-                <w:color w:val="auto"/>
-                <w:sz w:val="22"/>
-              </w:rPr>
-              <w:tab/>
-            </w:r>
-            <w:r>
-              <w:rPr>
-                <w:rStyle w:val="Hyperlink"/>
-                <w:noProof/>
-              </w:rPr>
-              <w:t>Posledice</w:t>
-            </w:r>
-            <w:r>
-              <w:rPr>
-                <w:noProof/>
-                <w:webHidden/>
-              </w:rPr>
-              <w:tab/>
-            </w:r>
-            <w:r>
-              <w:rPr>
-                <w:noProof/>
-                <w:webHidden/>
-              </w:rPr>
-              <w:fldChar w:fldCharType="begin"/>
-            </w:r>
-            <w:r>
-              <w:rPr>
-                <w:noProof/>
-                <w:webHidden/>
-              </w:rPr>
-              <w:instrText xml:space="preserve"> PAGEREF _Toc34567359 \h </w:instrText>
+              <w:instrText xml:space="preserve"> PAGEREF _Toc36491598 \h </w:instrText>
             </w:r>
             <w:r>
               <w:rPr>
@@ -2158,8 +2205,6 @@
           <w:rFonts w:ascii="Arial" w:hAnsi="Arial" w:cs="Arial"/>
         </w:rPr>
       </w:pPr>
-      <w:bookmarkStart w:id="0" w:name="_GoBack"/>
-      <w:bookmarkEnd w:id="0"/>
       <w:r>
         <w:rPr>
           <w:rFonts w:ascii="Arial" w:hAnsi="Arial" w:cs="Arial"/>
@@ -2181,7 +2226,7 @@
         <w:spacing w:after="63"/>
         <w:ind w:left="705" w:hanging="720"/>
       </w:pPr>
-      <w:bookmarkStart w:id="1" w:name="_Toc34567346"/>
+      <w:bookmarkStart w:id="1" w:name="_Toc36491585"/>
       <w:r>
         <w:t>Uvod</w:t>
       </w:r>
@@ -2192,7 +2237,7 @@
         <w:pStyle w:val="Heading2"/>
         <w:ind w:left="705" w:hanging="720"/>
       </w:pPr>
-      <w:bookmarkStart w:id="2" w:name="_Toc34567347"/>
+      <w:bookmarkStart w:id="2" w:name="_Toc36491586"/>
       <w:r>
         <w:t>Rezime</w:t>
       </w:r>
@@ -2248,7 +2293,7 @@
         <w:spacing w:after="83"/>
         <w:ind w:left="705" w:hanging="720"/>
       </w:pPr>
-      <w:bookmarkStart w:id="3" w:name="_Toc34567348"/>
+      <w:bookmarkStart w:id="3" w:name="_Toc36491587"/>
       <w:r>
         <w:t>Namena dokumenta i ciljne grupe</w:t>
       </w:r>
@@ -2303,7 +2348,7 @@
         <w:pStyle w:val="Heading2"/>
         <w:ind w:left="705" w:hanging="720"/>
       </w:pPr>
-      <w:bookmarkStart w:id="4" w:name="_Toc34567349"/>
+      <w:bookmarkStart w:id="4" w:name="_Toc36491588"/>
       <w:r>
         <w:t>Reference</w:t>
       </w:r>
@@ -2364,7 +2409,7 @@
         <w:spacing w:after="0"/>
         <w:ind w:left="705" w:hanging="720"/>
       </w:pPr>
-      <w:bookmarkStart w:id="5" w:name="_Toc34567350"/>
+      <w:bookmarkStart w:id="5" w:name="_Toc36491589"/>
       <w:r>
         <w:t>Otvorena pitanja</w:t>
       </w:r>
@@ -2727,7 +2772,7 @@
         <w:pStyle w:val="Heading1"/>
         <w:ind w:left="705" w:hanging="720"/>
       </w:pPr>
-      <w:bookmarkStart w:id="6" w:name="_Toc34567351"/>
+      <w:bookmarkStart w:id="6" w:name="_Toc36491590"/>
       <w:r>
         <w:t xml:space="preserve">Scenario </w:t>
       </w:r>
@@ -2762,7 +2807,7 @@
         <w:spacing w:after="57"/>
         <w:ind w:left="705" w:hanging="720"/>
       </w:pPr>
-      <w:bookmarkStart w:id="7" w:name="_Toc34567352"/>
+      <w:bookmarkStart w:id="7" w:name="_Toc36491591"/>
       <w:r>
         <w:rPr>
           <w:u w:color="000000"/>
@@ -2800,7 +2845,7 @@
         <w:spacing w:after="57"/>
         <w:ind w:left="705" w:hanging="720"/>
       </w:pPr>
-      <w:bookmarkStart w:id="8" w:name="_Toc34567353"/>
+      <w:bookmarkStart w:id="8" w:name="_Toc36491592"/>
       <w:r>
         <w:rPr>
           <w:u w:color="000000"/>
@@ -2815,7 +2860,7 @@
         <w:spacing w:after="56"/>
         <w:ind w:left="720" w:hanging="720"/>
       </w:pPr>
-      <w:bookmarkStart w:id="9" w:name="_Toc34567354"/>
+      <w:bookmarkStart w:id="9" w:name="_Toc36491593"/>
       <w:r>
         <w:t>Brisanje sa naslovne strane</w:t>
       </w:r>
@@ -2949,7 +2994,32 @@
           <w:sz w:val="20"/>
           <w:szCs w:val="20"/>
         </w:rPr>
-        <w:t>6. Ideja je uklonjena i korisnik je vraćen na naslovnu stranu.</w:t>
+        <w:t>6. Ideja je uklonjena</w:t>
+      </w:r>
+      <w:r>
+        <w:rPr>
+          <w:rFonts w:ascii="Arial" w:hAnsi="Arial" w:cs="Arial"/>
+          <w:sz w:val="20"/>
+          <w:szCs w:val="20"/>
+        </w:rPr>
+        <w:t>, kao i svako predvi</w:t>
+      </w:r>
+      <w:r>
+        <w:rPr>
+          <w:rFonts w:ascii="Arial" w:hAnsi="Arial" w:cs="Arial"/>
+          <w:sz w:val="20"/>
+          <w:szCs w:val="20"/>
+          <w:lang w:val="sr-Latn-RS"/>
+        </w:rPr>
+        <w:t>đanje koje je nastalo kao odgovor na ideju,</w:t>
+      </w:r>
+      <w:r>
+        <w:rPr>
+          <w:rFonts w:ascii="Arial" w:hAnsi="Arial" w:cs="Arial"/>
+          <w:sz w:val="20"/>
+          <w:szCs w:val="20"/>
+        </w:rPr>
+        <w:t xml:space="preserve"> i korisnik je vraćen na naslovnu stranu.</w:t>
       </w:r>
     </w:p>
     <w:p>
@@ -2967,7 +3037,7 @@
         <w:pStyle w:val="Heading3"/>
         <w:ind w:left="705" w:hanging="720"/>
       </w:pPr>
-      <w:bookmarkStart w:id="10" w:name="_Toc34567355"/>
+      <w:bookmarkStart w:id="10" w:name="_Toc36491594"/>
       <w:r>
         <w:t>Odustajanje od brisanja ideje.</w:t>
       </w:r>
@@ -2995,7 +3065,7 @@
         <w:pStyle w:val="Heading3"/>
         <w:ind w:left="705" w:hanging="720"/>
       </w:pPr>
-      <w:bookmarkStart w:id="11" w:name="_Toc34567356"/>
+      <w:bookmarkStart w:id="11" w:name="_Toc36491595"/>
       <w:r>
         <w:t>Brisanje ideje sa profila nekog korisnika</w:t>
       </w:r>
@@ -3079,7 +3149,7 @@
           <w:sz w:val="22"/>
         </w:rPr>
       </w:pPr>
-      <w:bookmarkStart w:id="12" w:name="_Toc34567357"/>
+      <w:bookmarkStart w:id="12" w:name="_Toc36491596"/>
       <w:r>
         <w:t>Posebni zahtevi</w:t>
       </w:r>
@@ -3091,7 +3161,7 @@
         <w:spacing w:after="195"/>
         <w:ind w:left="705" w:hanging="720"/>
       </w:pPr>
-      <w:bookmarkStart w:id="13" w:name="_Toc34567358"/>
+      <w:bookmarkStart w:id="13" w:name="_Toc36491597"/>
       <w:r>
         <w:t>Preduslovi</w:t>
       </w:r>
@@ -3126,7 +3196,7 @@
         <w:spacing w:after="90"/>
         <w:ind w:left="705" w:hanging="720"/>
       </w:pPr>
-      <w:bookmarkStart w:id="14" w:name="_Toc34567359"/>
+      <w:bookmarkStart w:id="14" w:name="_Toc36491598"/>
       <w:r>
         <w:t>Posledice</w:t>
       </w:r>
@@ -3148,6 +3218,14 @@
           <w:szCs w:val="20"/>
         </w:rPr>
         <w:t>Posledica brisanja ideje je njeno uklanjanje iz baze podataka, kao i automatsko uklanjanje iz sistema svih predviđanja nastalih kao odgovor na datu ideju.</w:t>
+      </w:r>
+      <w:r>
+        <w:rPr>
+          <w:rFonts w:ascii="Arial" w:hAnsi="Arial" w:cs="Arial"/>
+          <w:sz w:val="20"/>
+          <w:szCs w:val="20"/>
+        </w:rPr>
+        <w:t xml:space="preserve"> Takođe je, eventualno, ako je predviđanje završeno, potrebno ažurirati skor svim korisnicima koji su odgovorili na predviđanja.</w:t>
       </w:r>
     </w:p>
     <w:sectPr>

</xml_diff>